<commit_message>
Segundo commit del proyecto MotoGP-Desktop
</commit_message>
<xml_diff>
--- a/MotoGP-Desktop.ecma7/MotoGP-Desktop.ecma6/MotoGP-Desktop.ecma/pruebas de usablidad.docx
+++ b/MotoGP-Desktop.ecma7/MotoGP-Desktop.ecma6/MotoGP-Desktop.ecma/pruebas de usablidad.docx
@@ -9,6 +9,10 @@
     </w:p>
     <w:p>
       <w:r>
+        <w:rPr>
+          <w:noProof/>
+          <w:lang w:eastAsia="es-ES"/>
+        </w:rPr>
         <w:drawing>
           <wp:inline distT="0" distB="0" distL="0" distR="0" wp14:anchorId="06F5EB09" wp14:editId="147602FB">
             <wp:extent cx="5400040" cy="2695575"/>
@@ -58,6 +62,10 @@
     </w:p>
     <w:p>
       <w:r>
+        <w:rPr>
+          <w:noProof/>
+          <w:lang w:eastAsia="es-ES"/>
+        </w:rPr>
         <w:drawing>
           <wp:inline distT="0" distB="0" distL="0" distR="0" wp14:anchorId="56DA9E50" wp14:editId="454B3A0C">
             <wp:extent cx="5400040" cy="2660650"/>
@@ -103,9 +111,13 @@
     </w:p>
     <w:p>
       <w:r>
+        <w:rPr>
+          <w:noProof/>
+          <w:lang w:eastAsia="es-ES"/>
+        </w:rPr>
         <w:lastRenderedPageBreak/>
         <w:drawing>
-          <wp:inline distT="0" distB="0" distL="0" distR="0" wp14:anchorId="30E222E7" wp14:editId="53E95421">
+          <wp:inline distT="0" distB="0" distL="0" distR="0" wp14:anchorId="3818F001" wp14:editId="2FBC2663">
             <wp:extent cx="5400040" cy="2665730"/>
             <wp:effectExtent l="0" t="0" r="0" b="1270"/>
             <wp:docPr id="3" name="Imagen 3"/>
@@ -142,18 +154,31 @@
       </w:r>
     </w:p>
     <w:p>
-      <w:proofErr w:type="spellStart"/>
-      <w:r>
-        <w:t>Despues</w:t>
-      </w:r>
-      <w:proofErr w:type="spellEnd"/>
-    </w:p>
-    <w:p>
-      <w:r>
-        <w:drawing>
-          <wp:inline distT="0" distB="0" distL="0" distR="0" wp14:anchorId="69B75D11" wp14:editId="4E4E452B">
-            <wp:extent cx="5400040" cy="2642235"/>
-            <wp:effectExtent l="0" t="0" r="0" b="5715"/>
+      <w:r>
+        <w:rPr>
+          <w:noProof/>
+          <w:lang w:eastAsia="es-ES"/>
+        </w:rPr>
+        <w:drawing>
+          <wp:anchor distT="0" distB="0" distL="114300" distR="114300" simplePos="0" relativeHeight="251658240" behindDoc="0" locked="0" layoutInCell="1" allowOverlap="1" wp14:anchorId="4551C20E" wp14:editId="6C8E5FCF">
+            <wp:simplePos x="0" y="0"/>
+            <wp:positionH relativeFrom="margin">
+              <wp:align>center</wp:align>
+            </wp:positionH>
+            <wp:positionV relativeFrom="paragraph">
+              <wp:posOffset>275382</wp:posOffset>
+            </wp:positionV>
+            <wp:extent cx="6236335" cy="3051175"/>
+            <wp:effectExtent l="0" t="0" r="0" b="0"/>
+            <wp:wrapThrough wrapText="bothSides">
+              <wp:wrapPolygon edited="0">
+                <wp:start x="0" y="0"/>
+                <wp:lineTo x="0" y="21443"/>
+                <wp:lineTo x="21510" y="21443"/>
+                <wp:lineTo x="21510" y="0"/>
+                <wp:lineTo x="0" y="0"/>
+              </wp:wrapPolygon>
+            </wp:wrapThrough>
             <wp:docPr id="4" name="Imagen 4"/>
             <wp:cNvGraphicFramePr>
               <a:graphicFrameLocks xmlns:a="http://schemas.openxmlformats.org/drawingml/2006/main" noChangeAspect="1"/>
@@ -166,37 +191,38 @@
                     <pic:cNvPicPr/>
                   </pic:nvPicPr>
                   <pic:blipFill>
-                    <a:blip r:embed="rId7"/>
-                    <a:stretch>
-                      <a:fillRect/>
-                    </a:stretch>
-                  </pic:blipFill>
-                  <pic:spPr>
-                    <a:xfrm>
-                      <a:off x="0" y="0"/>
-                      <a:ext cx="5400040" cy="2642235"/>
-                    </a:xfrm>
-                    <a:prstGeom prst="rect">
-                      <a:avLst/>
-                    </a:prstGeom>
-                  </pic:spPr>
-                </pic:pic>
-              </a:graphicData>
-            </a:graphic>
-          </wp:inline>
-        </w:drawing>
-      </w:r>
-      <w:bookmarkStart w:id="0" w:name="_GoBack"/>
-      <w:bookmarkEnd w:id="0"/>
-    </w:p>
-    <w:p/>
-    <w:p/>
-    <w:p>
-      <w:r>
-        <w:t xml:space="preserve">Antes </w:t>
-      </w:r>
-    </w:p>
-    <w:p>
+                    <a:blip r:embed="rId7" cstate="print">
+                      <a:extLst>
+                        <a:ext uri="{28A0092B-C50C-407E-A947-70E740481C1C}">
+                          <a14:useLocalDpi xmlns:a14="http://schemas.microsoft.com/office/drawing/2010/main" val="0"/>
+                        </a:ext>
+                      </a:extLst>
+                    </a:blip>
+                    <a:stretch>
+                      <a:fillRect/>
+                    </a:stretch>
+                  </pic:blipFill>
+                  <pic:spPr>
+                    <a:xfrm>
+                      <a:off x="0" y="0"/>
+                      <a:ext cx="6236335" cy="3051175"/>
+                    </a:xfrm>
+                    <a:prstGeom prst="rect">
+                      <a:avLst/>
+                    </a:prstGeom>
+                  </pic:spPr>
+                </pic:pic>
+              </a:graphicData>
+            </a:graphic>
+            <wp14:sizeRelH relativeFrom="page">
+              <wp14:pctWidth>0</wp14:pctWidth>
+            </wp14:sizeRelH>
+            <wp14:sizeRelV relativeFrom="page">
+              <wp14:pctHeight>0</wp14:pctHeight>
+            </wp14:sizeRelV>
+          </wp:anchor>
+        </w:drawing>
+      </w:r>
       <w:proofErr w:type="spellStart"/>
       <w:r>
         <w:t>Despues</w:t>
@@ -212,11 +238,502 @@
       </w:r>
     </w:p>
     <w:p>
-      <w:proofErr w:type="spellStart"/>
-      <w:r>
-        <w:t>Despues</w:t>
-      </w:r>
-      <w:proofErr w:type="spellEnd"/>
+      <w:r>
+        <w:drawing>
+          <wp:inline distT="0" distB="0" distL="0" distR="0" wp14:anchorId="2E86CE8F" wp14:editId="54E611F2">
+            <wp:extent cx="5400040" cy="528955"/>
+            <wp:effectExtent l="0" t="0" r="0" b="4445"/>
+            <wp:docPr id="5" name="Imagen 5"/>
+            <wp:cNvGraphicFramePr>
+              <a:graphicFrameLocks xmlns:a="http://schemas.openxmlformats.org/drawingml/2006/main" noChangeAspect="1"/>
+            </wp:cNvGraphicFramePr>
+            <a:graphic xmlns:a="http://schemas.openxmlformats.org/drawingml/2006/main">
+              <a:graphicData uri="http://schemas.openxmlformats.org/drawingml/2006/picture">
+                <pic:pic xmlns:pic="http://schemas.openxmlformats.org/drawingml/2006/picture">
+                  <pic:nvPicPr>
+                    <pic:cNvPr id="1" name=""/>
+                    <pic:cNvPicPr/>
+                  </pic:nvPicPr>
+                  <pic:blipFill>
+                    <a:blip r:embed="rId8"/>
+                    <a:stretch>
+                      <a:fillRect/>
+                    </a:stretch>
+                  </pic:blipFill>
+                  <pic:spPr>
+                    <a:xfrm>
+                      <a:off x="0" y="0"/>
+                      <a:ext cx="5400040" cy="528955"/>
+                    </a:xfrm>
+                    <a:prstGeom prst="rect">
+                      <a:avLst/>
+                    </a:prstGeom>
+                  </pic:spPr>
+                </pic:pic>
+              </a:graphicData>
+            </a:graphic>
+          </wp:inline>
+        </w:drawing>
+      </w:r>
+    </w:p>
+    <w:p>
+      <w:r>
+        <w:drawing>
+          <wp:inline distT="0" distB="0" distL="0" distR="0" wp14:anchorId="69165296" wp14:editId="14888874">
+            <wp:extent cx="5400040" cy="424815"/>
+            <wp:effectExtent l="0" t="0" r="0" b="0"/>
+            <wp:docPr id="6" name="Imagen 6"/>
+            <wp:cNvGraphicFramePr>
+              <a:graphicFrameLocks xmlns:a="http://schemas.openxmlformats.org/drawingml/2006/main" noChangeAspect="1"/>
+            </wp:cNvGraphicFramePr>
+            <a:graphic xmlns:a="http://schemas.openxmlformats.org/drawingml/2006/main">
+              <a:graphicData uri="http://schemas.openxmlformats.org/drawingml/2006/picture">
+                <pic:pic xmlns:pic="http://schemas.openxmlformats.org/drawingml/2006/picture">
+                  <pic:nvPicPr>
+                    <pic:cNvPr id="1" name=""/>
+                    <pic:cNvPicPr/>
+                  </pic:nvPicPr>
+                  <pic:blipFill>
+                    <a:blip r:embed="rId9"/>
+                    <a:stretch>
+                      <a:fillRect/>
+                    </a:stretch>
+                  </pic:blipFill>
+                  <pic:spPr>
+                    <a:xfrm>
+                      <a:off x="0" y="0"/>
+                      <a:ext cx="5400040" cy="424815"/>
+                    </a:xfrm>
+                    <a:prstGeom prst="rect">
+                      <a:avLst/>
+                    </a:prstGeom>
+                  </pic:spPr>
+                </pic:pic>
+              </a:graphicData>
+            </a:graphic>
+          </wp:inline>
+        </w:drawing>
+      </w:r>
+    </w:p>
+    <w:p>
+      <w:r>
+        <w:drawing>
+          <wp:inline distT="0" distB="0" distL="0" distR="0" wp14:anchorId="09BFF135" wp14:editId="68B1A7C0">
+            <wp:extent cx="5400040" cy="387985"/>
+            <wp:effectExtent l="0" t="0" r="0" b="0"/>
+            <wp:docPr id="7" name="Imagen 7"/>
+            <wp:cNvGraphicFramePr>
+              <a:graphicFrameLocks xmlns:a="http://schemas.openxmlformats.org/drawingml/2006/main" noChangeAspect="1"/>
+            </wp:cNvGraphicFramePr>
+            <a:graphic xmlns:a="http://schemas.openxmlformats.org/drawingml/2006/main">
+              <a:graphicData uri="http://schemas.openxmlformats.org/drawingml/2006/picture">
+                <pic:pic xmlns:pic="http://schemas.openxmlformats.org/drawingml/2006/picture">
+                  <pic:nvPicPr>
+                    <pic:cNvPr id="1" name=""/>
+                    <pic:cNvPicPr/>
+                  </pic:nvPicPr>
+                  <pic:blipFill>
+                    <a:blip r:embed="rId10"/>
+                    <a:stretch>
+                      <a:fillRect/>
+                    </a:stretch>
+                  </pic:blipFill>
+                  <pic:spPr>
+                    <a:xfrm>
+                      <a:off x="0" y="0"/>
+                      <a:ext cx="5400040" cy="387985"/>
+                    </a:xfrm>
+                    <a:prstGeom prst="rect">
+                      <a:avLst/>
+                    </a:prstGeom>
+                  </pic:spPr>
+                </pic:pic>
+              </a:graphicData>
+            </a:graphic>
+          </wp:inline>
+        </w:drawing>
+      </w:r>
+    </w:p>
+    <w:p>
+      <w:r>
+        <w:lastRenderedPageBreak/>
+        <w:t>Después</w:t>
+      </w:r>
+    </w:p>
+    <w:p>
+      <w:r>
+        <w:drawing>
+          <wp:inline distT="0" distB="0" distL="0" distR="0" wp14:anchorId="721EC887" wp14:editId="596AFA83">
+            <wp:extent cx="5400040" cy="441325"/>
+            <wp:effectExtent l="0" t="0" r="0" b="0"/>
+            <wp:docPr id="8" name="Imagen 8"/>
+            <wp:cNvGraphicFramePr>
+              <a:graphicFrameLocks xmlns:a="http://schemas.openxmlformats.org/drawingml/2006/main" noChangeAspect="1"/>
+            </wp:cNvGraphicFramePr>
+            <a:graphic xmlns:a="http://schemas.openxmlformats.org/drawingml/2006/main">
+              <a:graphicData uri="http://schemas.openxmlformats.org/drawingml/2006/picture">
+                <pic:pic xmlns:pic="http://schemas.openxmlformats.org/drawingml/2006/picture">
+                  <pic:nvPicPr>
+                    <pic:cNvPr id="1" name=""/>
+                    <pic:cNvPicPr/>
+                  </pic:nvPicPr>
+                  <pic:blipFill>
+                    <a:blip r:embed="rId11"/>
+                    <a:stretch>
+                      <a:fillRect/>
+                    </a:stretch>
+                  </pic:blipFill>
+                  <pic:spPr>
+                    <a:xfrm>
+                      <a:off x="0" y="0"/>
+                      <a:ext cx="5400040" cy="441325"/>
+                    </a:xfrm>
+                    <a:prstGeom prst="rect">
+                      <a:avLst/>
+                    </a:prstGeom>
+                  </pic:spPr>
+                </pic:pic>
+              </a:graphicData>
+            </a:graphic>
+          </wp:inline>
+        </w:drawing>
+      </w:r>
+    </w:p>
+    <w:p>
+      <w:r>
+        <w:drawing>
+          <wp:inline distT="0" distB="0" distL="0" distR="0" wp14:anchorId="5B1CE803" wp14:editId="7F04D6E8">
+            <wp:extent cx="5400040" cy="464185"/>
+            <wp:effectExtent l="0" t="0" r="0" b="0"/>
+            <wp:docPr id="11" name="Imagen 11"/>
+            <wp:cNvGraphicFramePr>
+              <a:graphicFrameLocks xmlns:a="http://schemas.openxmlformats.org/drawingml/2006/main" noChangeAspect="1"/>
+            </wp:cNvGraphicFramePr>
+            <a:graphic xmlns:a="http://schemas.openxmlformats.org/drawingml/2006/main">
+              <a:graphicData uri="http://schemas.openxmlformats.org/drawingml/2006/picture">
+                <pic:pic xmlns:pic="http://schemas.openxmlformats.org/drawingml/2006/picture">
+                  <pic:nvPicPr>
+                    <pic:cNvPr id="1" name=""/>
+                    <pic:cNvPicPr/>
+                  </pic:nvPicPr>
+                  <pic:blipFill>
+                    <a:blip r:embed="rId12"/>
+                    <a:stretch>
+                      <a:fillRect/>
+                    </a:stretch>
+                  </pic:blipFill>
+                  <pic:spPr>
+                    <a:xfrm>
+                      <a:off x="0" y="0"/>
+                      <a:ext cx="5400040" cy="464185"/>
+                    </a:xfrm>
+                    <a:prstGeom prst="rect">
+                      <a:avLst/>
+                    </a:prstGeom>
+                  </pic:spPr>
+                </pic:pic>
+              </a:graphicData>
+            </a:graphic>
+          </wp:inline>
+        </w:drawing>
+      </w:r>
+    </w:p>
+    <w:p>
+      <w:r>
+        <w:drawing>
+          <wp:inline distT="0" distB="0" distL="0" distR="0" wp14:anchorId="78D29C6B" wp14:editId="2B77BE9F">
+            <wp:extent cx="5400040" cy="618490"/>
+            <wp:effectExtent l="0" t="0" r="0" b="0"/>
+            <wp:docPr id="10" name="Imagen 10"/>
+            <wp:cNvGraphicFramePr>
+              <a:graphicFrameLocks xmlns:a="http://schemas.openxmlformats.org/drawingml/2006/main" noChangeAspect="1"/>
+            </wp:cNvGraphicFramePr>
+            <a:graphic xmlns:a="http://schemas.openxmlformats.org/drawingml/2006/main">
+              <a:graphicData uri="http://schemas.openxmlformats.org/drawingml/2006/picture">
+                <pic:pic xmlns:pic="http://schemas.openxmlformats.org/drawingml/2006/picture">
+                  <pic:nvPicPr>
+                    <pic:cNvPr id="1" name=""/>
+                    <pic:cNvPicPr/>
+                  </pic:nvPicPr>
+                  <pic:blipFill>
+                    <a:blip r:embed="rId13"/>
+                    <a:stretch>
+                      <a:fillRect/>
+                    </a:stretch>
+                  </pic:blipFill>
+                  <pic:spPr>
+                    <a:xfrm>
+                      <a:off x="0" y="0"/>
+                      <a:ext cx="5400040" cy="618490"/>
+                    </a:xfrm>
+                    <a:prstGeom prst="rect">
+                      <a:avLst/>
+                    </a:prstGeom>
+                  </pic:spPr>
+                </pic:pic>
+              </a:graphicData>
+            </a:graphic>
+          </wp:inline>
+        </w:drawing>
+      </w:r>
+    </w:p>
+    <w:p>
+      <w:r>
+        <w:t xml:space="preserve">Antes </w:t>
+      </w:r>
+    </w:p>
+    <w:p>
+      <w:r>
+        <w:drawing>
+          <wp:inline distT="0" distB="0" distL="0" distR="0" wp14:anchorId="1B1871E5" wp14:editId="7EFF1D1C">
+            <wp:extent cx="5400040" cy="2578735"/>
+            <wp:effectExtent l="0" t="0" r="0" b="0"/>
+            <wp:docPr id="12" name="Imagen 12"/>
+            <wp:cNvGraphicFramePr>
+              <a:graphicFrameLocks xmlns:a="http://schemas.openxmlformats.org/drawingml/2006/main" noChangeAspect="1"/>
+            </wp:cNvGraphicFramePr>
+            <a:graphic xmlns:a="http://schemas.openxmlformats.org/drawingml/2006/main">
+              <a:graphicData uri="http://schemas.openxmlformats.org/drawingml/2006/picture">
+                <pic:pic xmlns:pic="http://schemas.openxmlformats.org/drawingml/2006/picture">
+                  <pic:nvPicPr>
+                    <pic:cNvPr id="1" name=""/>
+                    <pic:cNvPicPr/>
+                  </pic:nvPicPr>
+                  <pic:blipFill>
+                    <a:blip r:embed="rId14"/>
+                    <a:stretch>
+                      <a:fillRect/>
+                    </a:stretch>
+                  </pic:blipFill>
+                  <pic:spPr>
+                    <a:xfrm>
+                      <a:off x="0" y="0"/>
+                      <a:ext cx="5400040" cy="2578735"/>
+                    </a:xfrm>
+                    <a:prstGeom prst="rect">
+                      <a:avLst/>
+                    </a:prstGeom>
+                  </pic:spPr>
+                </pic:pic>
+              </a:graphicData>
+            </a:graphic>
+          </wp:inline>
+        </w:drawing>
+      </w:r>
+    </w:p>
+    <w:p>
+      <w:r>
+        <w:drawing>
+          <wp:inline distT="0" distB="0" distL="0" distR="0" wp14:anchorId="45C42A7D" wp14:editId="74E01C21">
+            <wp:extent cx="5400040" cy="808355"/>
+            <wp:effectExtent l="0" t="0" r="0" b="0"/>
+            <wp:docPr id="13" name="Imagen 13"/>
+            <wp:cNvGraphicFramePr>
+              <a:graphicFrameLocks xmlns:a="http://schemas.openxmlformats.org/drawingml/2006/main" noChangeAspect="1"/>
+            </wp:cNvGraphicFramePr>
+            <a:graphic xmlns:a="http://schemas.openxmlformats.org/drawingml/2006/main">
+              <a:graphicData uri="http://schemas.openxmlformats.org/drawingml/2006/picture">
+                <pic:pic xmlns:pic="http://schemas.openxmlformats.org/drawingml/2006/picture">
+                  <pic:nvPicPr>
+                    <pic:cNvPr id="1" name=""/>
+                    <pic:cNvPicPr/>
+                  </pic:nvPicPr>
+                  <pic:blipFill>
+                    <a:blip r:embed="rId15"/>
+                    <a:stretch>
+                      <a:fillRect/>
+                    </a:stretch>
+                  </pic:blipFill>
+                  <pic:spPr>
+                    <a:xfrm>
+                      <a:off x="0" y="0"/>
+                      <a:ext cx="5400040" cy="808355"/>
+                    </a:xfrm>
+                    <a:prstGeom prst="rect">
+                      <a:avLst/>
+                    </a:prstGeom>
+                  </pic:spPr>
+                </pic:pic>
+              </a:graphicData>
+            </a:graphic>
+          </wp:inline>
+        </w:drawing>
+      </w:r>
+    </w:p>
+    <w:p>
+      <w:r>
+        <w:t>Después</w:t>
+      </w:r>
+    </w:p>
+    <w:p>
+      <w:r>
+        <w:lastRenderedPageBreak/>
+        <w:drawing>
+          <wp:inline distT="0" distB="0" distL="0" distR="0" wp14:anchorId="6955FE33" wp14:editId="7F482BA5">
+            <wp:extent cx="5400040" cy="2814955"/>
+            <wp:effectExtent l="0" t="0" r="0" b="4445"/>
+            <wp:docPr id="15" name="Imagen 15"/>
+            <wp:cNvGraphicFramePr>
+              <a:graphicFrameLocks xmlns:a="http://schemas.openxmlformats.org/drawingml/2006/main" noChangeAspect="1"/>
+            </wp:cNvGraphicFramePr>
+            <a:graphic xmlns:a="http://schemas.openxmlformats.org/drawingml/2006/main">
+              <a:graphicData uri="http://schemas.openxmlformats.org/drawingml/2006/picture">
+                <pic:pic xmlns:pic="http://schemas.openxmlformats.org/drawingml/2006/picture">
+                  <pic:nvPicPr>
+                    <pic:cNvPr id="1" name=""/>
+                    <pic:cNvPicPr/>
+                  </pic:nvPicPr>
+                  <pic:blipFill>
+                    <a:blip r:embed="rId16"/>
+                    <a:stretch>
+                      <a:fillRect/>
+                    </a:stretch>
+                  </pic:blipFill>
+                  <pic:spPr>
+                    <a:xfrm>
+                      <a:off x="0" y="0"/>
+                      <a:ext cx="5400040" cy="2814955"/>
+                    </a:xfrm>
+                    <a:prstGeom prst="rect">
+                      <a:avLst/>
+                    </a:prstGeom>
+                  </pic:spPr>
+                </pic:pic>
+              </a:graphicData>
+            </a:graphic>
+          </wp:inline>
+        </w:drawing>
+      </w:r>
+    </w:p>
+    <w:p>
+      <w:r>
+        <w:drawing>
+          <wp:inline distT="0" distB="0" distL="0" distR="0" wp14:anchorId="39EB1B1F" wp14:editId="2E8286D5">
+            <wp:extent cx="5400040" cy="1148080"/>
+            <wp:effectExtent l="0" t="0" r="0" b="0"/>
+            <wp:docPr id="14" name="Imagen 14"/>
+            <wp:cNvGraphicFramePr>
+              <a:graphicFrameLocks xmlns:a="http://schemas.openxmlformats.org/drawingml/2006/main" noChangeAspect="1"/>
+            </wp:cNvGraphicFramePr>
+            <a:graphic xmlns:a="http://schemas.openxmlformats.org/drawingml/2006/main">
+              <a:graphicData uri="http://schemas.openxmlformats.org/drawingml/2006/picture">
+                <pic:pic xmlns:pic="http://schemas.openxmlformats.org/drawingml/2006/picture">
+                  <pic:nvPicPr>
+                    <pic:cNvPr id="1" name=""/>
+                    <pic:cNvPicPr/>
+                  </pic:nvPicPr>
+                  <pic:blipFill>
+                    <a:blip r:embed="rId17"/>
+                    <a:stretch>
+                      <a:fillRect/>
+                    </a:stretch>
+                  </pic:blipFill>
+                  <pic:spPr>
+                    <a:xfrm>
+                      <a:off x="0" y="0"/>
+                      <a:ext cx="5400040" cy="1148080"/>
+                    </a:xfrm>
+                    <a:prstGeom prst="rect">
+                      <a:avLst/>
+                    </a:prstGeom>
+                  </pic:spPr>
+                </pic:pic>
+              </a:graphicData>
+            </a:graphic>
+          </wp:inline>
+        </w:drawing>
+      </w:r>
+    </w:p>
+    <w:p/>
+    <w:p>
+      <w:r>
+        <w:t xml:space="preserve">Antes </w:t>
+      </w:r>
+    </w:p>
+    <w:p>
+      <w:r>
+        <w:drawing>
+          <wp:inline distT="0" distB="0" distL="0" distR="0" wp14:anchorId="23F03418" wp14:editId="16E4C8D7">
+            <wp:extent cx="5400040" cy="1940560"/>
+            <wp:effectExtent l="0" t="0" r="0" b="2540"/>
+            <wp:docPr id="16" name="Imagen 16"/>
+            <wp:cNvGraphicFramePr>
+              <a:graphicFrameLocks xmlns:a="http://schemas.openxmlformats.org/drawingml/2006/main" noChangeAspect="1"/>
+            </wp:cNvGraphicFramePr>
+            <a:graphic xmlns:a="http://schemas.openxmlformats.org/drawingml/2006/main">
+              <a:graphicData uri="http://schemas.openxmlformats.org/drawingml/2006/picture">
+                <pic:pic xmlns:pic="http://schemas.openxmlformats.org/drawingml/2006/picture">
+                  <pic:nvPicPr>
+                    <pic:cNvPr id="1" name=""/>
+                    <pic:cNvPicPr/>
+                  </pic:nvPicPr>
+                  <pic:blipFill>
+                    <a:blip r:embed="rId18"/>
+                    <a:stretch>
+                      <a:fillRect/>
+                    </a:stretch>
+                  </pic:blipFill>
+                  <pic:spPr>
+                    <a:xfrm>
+                      <a:off x="0" y="0"/>
+                      <a:ext cx="5400040" cy="1940560"/>
+                    </a:xfrm>
+                    <a:prstGeom prst="rect">
+                      <a:avLst/>
+                    </a:prstGeom>
+                  </pic:spPr>
+                </pic:pic>
+              </a:graphicData>
+            </a:graphic>
+          </wp:inline>
+        </w:drawing>
+      </w:r>
+    </w:p>
+    <w:p>
+      <w:r>
+        <w:t>Después</w:t>
+      </w:r>
+    </w:p>
+    <w:p/>
+    <w:p>
+      <w:r>
+        <w:lastRenderedPageBreak/>
+        <w:drawing>
+          <wp:inline distT="0" distB="0" distL="0" distR="0" wp14:anchorId="7A80F98C" wp14:editId="5E2B473F">
+            <wp:extent cx="5400040" cy="1905000"/>
+            <wp:effectExtent l="0" t="0" r="0" b="0"/>
+            <wp:docPr id="17" name="Imagen 17"/>
+            <wp:cNvGraphicFramePr>
+              <a:graphicFrameLocks xmlns:a="http://schemas.openxmlformats.org/drawingml/2006/main" noChangeAspect="1"/>
+            </wp:cNvGraphicFramePr>
+            <a:graphic xmlns:a="http://schemas.openxmlformats.org/drawingml/2006/main">
+              <a:graphicData uri="http://schemas.openxmlformats.org/drawingml/2006/picture">
+                <pic:pic xmlns:pic="http://schemas.openxmlformats.org/drawingml/2006/picture">
+                  <pic:nvPicPr>
+                    <pic:cNvPr id="1" name=""/>
+                    <pic:cNvPicPr/>
+                  </pic:nvPicPr>
+                  <pic:blipFill>
+                    <a:blip r:embed="rId19"/>
+                    <a:stretch>
+                      <a:fillRect/>
+                    </a:stretch>
+                  </pic:blipFill>
+                  <pic:spPr>
+                    <a:xfrm>
+                      <a:off x="0" y="0"/>
+                      <a:ext cx="5400040" cy="1905000"/>
+                    </a:xfrm>
+                    <a:prstGeom prst="rect">
+                      <a:avLst/>
+                    </a:prstGeom>
+                  </pic:spPr>
+                </pic:pic>
+              </a:graphicData>
+            </a:graphic>
+          </wp:inline>
+        </w:drawing>
+      </w:r>
     </w:p>
     <w:p/>
     <w:p/>
@@ -227,25 +744,51 @@
       </w:r>
     </w:p>
     <w:p>
+      <w:r>
+        <w:drawing>
+          <wp:inline distT="0" distB="0" distL="0" distR="0" wp14:anchorId="471300E3" wp14:editId="0F151810">
+            <wp:extent cx="5400040" cy="3564890"/>
+            <wp:effectExtent l="0" t="0" r="0" b="0"/>
+            <wp:docPr id="18" name="Imagen 18"/>
+            <wp:cNvGraphicFramePr>
+              <a:graphicFrameLocks xmlns:a="http://schemas.openxmlformats.org/drawingml/2006/main" noChangeAspect="1"/>
+            </wp:cNvGraphicFramePr>
+            <a:graphic xmlns:a="http://schemas.openxmlformats.org/drawingml/2006/main">
+              <a:graphicData uri="http://schemas.openxmlformats.org/drawingml/2006/picture">
+                <pic:pic xmlns:pic="http://schemas.openxmlformats.org/drawingml/2006/picture">
+                  <pic:nvPicPr>
+                    <pic:cNvPr id="1" name=""/>
+                    <pic:cNvPicPr/>
+                  </pic:nvPicPr>
+                  <pic:blipFill>
+                    <a:blip r:embed="rId20"/>
+                    <a:stretch>
+                      <a:fillRect/>
+                    </a:stretch>
+                  </pic:blipFill>
+                  <pic:spPr>
+                    <a:xfrm>
+                      <a:off x="0" y="0"/>
+                      <a:ext cx="5400040" cy="3564890"/>
+                    </a:xfrm>
+                    <a:prstGeom prst="rect">
+                      <a:avLst/>
+                    </a:prstGeom>
+                  </pic:spPr>
+                </pic:pic>
+              </a:graphicData>
+            </a:graphic>
+          </wp:inline>
+        </w:drawing>
+      </w:r>
+    </w:p>
+    <w:p>
       <w:proofErr w:type="spellStart"/>
       <w:r>
         <w:t>Despues</w:t>
       </w:r>
-      <w:proofErr w:type="spellEnd"/>
-    </w:p>
-    <w:p/>
-    <w:p/>
-    <w:p/>
-    <w:p>
-      <w:r>
-        <w:t xml:space="preserve">Antes </w:t>
-      </w:r>
-    </w:p>
-    <w:p>
-      <w:proofErr w:type="spellStart"/>
-      <w:r>
-        <w:t>Despues</w:t>
-      </w:r>
+      <w:bookmarkStart w:id="0" w:name="_GoBack"/>
+      <w:bookmarkEnd w:id="0"/>
       <w:proofErr w:type="spellEnd"/>
     </w:p>
     <w:p/>

</xml_diff>